<commit_message>
Run npm eject to implement CSS modules
</commit_message>
<xml_diff>
--- a/notes/docs/Useful Resources.docx
+++ b/notes/docs/Useful Resources.docx
@@ -308,6 +308,80 @@
         <w:shd w:val="clear" w:color="auto" w:fill="FFFFFF"/>
         <w:spacing w:before="100" w:beforeAutospacing="1" w:after="150" w:line="240" w:lineRule="auto"/>
         <w:rPr>
+          <w:rFonts w:ascii="Roboto" w:hAnsi="Roboto"/>
+          <w:color w:val="29303B"/>
+          <w:sz w:val="23"/>
+          <w:szCs w:val="23"/>
+        </w:rPr>
+      </w:pPr>
+      <w:r>
+        <w:rPr>
+          <w:rFonts w:ascii="Roboto" w:hAnsi="Roboto"/>
+          <w:color w:val="29303B"/>
+          <w:sz w:val="23"/>
+          <w:szCs w:val="23"/>
+        </w:rPr>
+        <w:t>Using CSS Modules in create-react-app Projects: </w:t>
+      </w:r>
+      <w:hyperlink r:id="rId12" w:tgtFrame="_blank" w:history="1">
+        <w:r>
+          <w:rPr>
+            <w:rStyle w:val="Hyperlink"/>
+            <w:rFonts w:ascii="Roboto" w:hAnsi="Roboto"/>
+            <w:color w:val="007791"/>
+            <w:sz w:val="23"/>
+            <w:szCs w:val="23"/>
+          </w:rPr>
+          <w:t>https://medium.com/nulogy/how-to-use-css-modules-with-create-react-app-9e44bec2b5c2</w:t>
+        </w:r>
+      </w:hyperlink>
+    </w:p>
+    <w:p>
+      <w:pPr>
+        <w:numPr>
+          <w:ilvl w:val="0"/>
+          <w:numId w:val="1"/>
+        </w:numPr>
+        <w:shd w:val="clear" w:color="auto" w:fill="FFFFFF"/>
+        <w:spacing w:before="100" w:beforeAutospacing="1" w:after="150" w:line="240" w:lineRule="auto"/>
+        <w:rPr>
+          <w:rFonts w:ascii="Roboto" w:hAnsi="Roboto"/>
+          <w:color w:val="29303B"/>
+          <w:sz w:val="23"/>
+          <w:szCs w:val="23"/>
+        </w:rPr>
+      </w:pPr>
+      <w:r>
+        <w:rPr>
+          <w:rFonts w:ascii="Roboto" w:hAnsi="Roboto"/>
+          <w:color w:val="29303B"/>
+          <w:sz w:val="23"/>
+          <w:szCs w:val="23"/>
+        </w:rPr>
+        <w:t>More information about CSS Modules: </w:t>
+      </w:r>
+      <w:hyperlink r:id="rId13" w:tgtFrame="_blank" w:history="1">
+        <w:r>
+          <w:rPr>
+            <w:rStyle w:val="Hyperlink"/>
+            <w:rFonts w:ascii="Roboto" w:hAnsi="Roboto"/>
+            <w:color w:val="007791"/>
+            <w:sz w:val="23"/>
+            <w:szCs w:val="23"/>
+          </w:rPr>
+          <w:t>https://github.com/css-modules/css-modules</w:t>
+        </w:r>
+      </w:hyperlink>
+    </w:p>
+    <w:p>
+      <w:pPr>
+        <w:numPr>
+          <w:ilvl w:val="0"/>
+          <w:numId w:val="1"/>
+        </w:numPr>
+        <w:shd w:val="clear" w:color="auto" w:fill="FFFFFF"/>
+        <w:spacing w:before="100" w:beforeAutospacing="1" w:after="150" w:line="240" w:lineRule="auto"/>
+        <w:rPr>
           <w:rFonts w:ascii="Roboto" w:eastAsia="Times New Roman" w:hAnsi="Roboto" w:cs="Times New Roman"/>
           <w:color w:val="29303B"/>
           <w:sz w:val="23"/>
@@ -330,6 +404,155 @@
 <file path=word/numbering.xml><?xml version="1.0" encoding="utf-8"?>
 <w:numbering xmlns:wpc="http://schemas.microsoft.com/office/word/2010/wordprocessingCanvas" xmlns:cx="http://schemas.microsoft.com/office/drawing/2014/chartex" xmlns:cx1="http://schemas.microsoft.com/office/drawing/2015/9/8/chartex" xmlns:cx2="http://schemas.microsoft.com/office/drawing/2015/10/21/chartex" xmlns:cx3="http://schemas.microsoft.com/office/drawing/2016/5/9/chartex" xmlns:cx4="http://schemas.microsoft.com/office/drawing/2016/5/10/chartex" xmlns:cx5="http://schemas.microsoft.com/office/drawing/2016/5/11/chartex" xmlns:cx6="http://schemas.microsoft.com/office/drawing/2016/5/12/chartex" xmlns:cx7="http://schemas.microsoft.com/office/drawing/2016/5/13/chartex" xmlns:cx8="http://schemas.microsoft.com/office/drawing/2016/5/14/chartex" xmlns:mc="http://schemas.openxmlformats.org/markup-compatibility/2006" xmlns:aink="http://schemas.microsoft.com/office/drawing/2016/ink" xmlns:am3d="http://schemas.microsoft.com/office/drawing/2017/model3d" xmlns:o="urn:schemas-microsoft-com:office:office" xmlns:r="http://schemas.openxmlformats.org/officeDocument/2006/relationships" xmlns:m="http://schemas.openxmlformats.org/officeDocument/2006/math" xmlns:v="urn:schemas-microsoft-com:vml" xmlns:wp14="http://schemas.microsoft.com/office/word/2010/wordprocessingDrawing" xmlns:wp="http://schemas.openxmlformats.org/drawingml/2006/wordprocessingDrawing" xmlns:w10="urn:schemas-microsoft-com:office:word" xmlns:w="http://schemas.openxmlformats.org/wordprocessingml/2006/main" xmlns:w14="http://schemas.microsoft.com/office/word/2010/wordml" xmlns:w15="http://schemas.microsoft.com/office/word/2012/wordml" xmlns:w16cex="http://schemas.microsoft.com/office/word/2018/wordml/cex" xmlns:w16cid="http://schemas.microsoft.com/office/word/2016/wordml/cid" xmlns:w16="http://schemas.microsoft.com/office/word/2018/wordml" xmlns:w16se="http://schemas.microsoft.com/office/word/2015/wordml/symex" xmlns:wpg="http://schemas.microsoft.com/office/word/2010/wordprocessingGroup" xmlns:wpi="http://schemas.microsoft.com/office/word/2010/wordprocessingInk" xmlns:wne="http://schemas.microsoft.com/office/word/2006/wordml" xmlns:wps="http://schemas.microsoft.com/office/word/2010/wordprocessingShape" mc:Ignorable="w14 w15 w16se w16cid w16 w16cex wp14">
   <w:abstractNum w:abstractNumId="0" w15:restartNumberingAfterBreak="0">
+    <w:nsid w:val="0A3C48EC"/>
+    <w:multiLevelType w:val="multilevel"/>
+    <w:tmpl w:val="95D6A898"/>
+    <w:lvl w:ilvl="0">
+      <w:start w:val="1"/>
+      <w:numFmt w:val="bullet"/>
+      <w:lvlText w:val=""/>
+      <w:lvlJc w:val="left"/>
+      <w:pPr>
+        <w:tabs>
+          <w:tab w:val="num" w:pos="720"/>
+        </w:tabs>
+        <w:ind w:left="720" w:hanging="360"/>
+      </w:pPr>
+      <w:rPr>
+        <w:rFonts w:ascii="Symbol" w:hAnsi="Symbol" w:hint="default"/>
+        <w:sz w:val="20"/>
+      </w:rPr>
+    </w:lvl>
+    <w:lvl w:ilvl="1" w:tentative="1">
+      <w:start w:val="1"/>
+      <w:numFmt w:val="bullet"/>
+      <w:lvlText w:val=""/>
+      <w:lvlJc w:val="left"/>
+      <w:pPr>
+        <w:tabs>
+          <w:tab w:val="num" w:pos="1440"/>
+        </w:tabs>
+        <w:ind w:left="1440" w:hanging="360"/>
+      </w:pPr>
+      <w:rPr>
+        <w:rFonts w:ascii="Symbol" w:hAnsi="Symbol" w:hint="default"/>
+        <w:sz w:val="20"/>
+      </w:rPr>
+    </w:lvl>
+    <w:lvl w:ilvl="2" w:tentative="1">
+      <w:start w:val="1"/>
+      <w:numFmt w:val="bullet"/>
+      <w:lvlText w:val=""/>
+      <w:lvlJc w:val="left"/>
+      <w:pPr>
+        <w:tabs>
+          <w:tab w:val="num" w:pos="2160"/>
+        </w:tabs>
+        <w:ind w:left="2160" w:hanging="360"/>
+      </w:pPr>
+      <w:rPr>
+        <w:rFonts w:ascii="Symbol" w:hAnsi="Symbol" w:hint="default"/>
+        <w:sz w:val="20"/>
+      </w:rPr>
+    </w:lvl>
+    <w:lvl w:ilvl="3" w:tentative="1">
+      <w:start w:val="1"/>
+      <w:numFmt w:val="bullet"/>
+      <w:lvlText w:val=""/>
+      <w:lvlJc w:val="left"/>
+      <w:pPr>
+        <w:tabs>
+          <w:tab w:val="num" w:pos="2880"/>
+        </w:tabs>
+        <w:ind w:left="2880" w:hanging="360"/>
+      </w:pPr>
+      <w:rPr>
+        <w:rFonts w:ascii="Symbol" w:hAnsi="Symbol" w:hint="default"/>
+        <w:sz w:val="20"/>
+      </w:rPr>
+    </w:lvl>
+    <w:lvl w:ilvl="4" w:tentative="1">
+      <w:start w:val="1"/>
+      <w:numFmt w:val="bullet"/>
+      <w:lvlText w:val=""/>
+      <w:lvlJc w:val="left"/>
+      <w:pPr>
+        <w:tabs>
+          <w:tab w:val="num" w:pos="3600"/>
+        </w:tabs>
+        <w:ind w:left="3600" w:hanging="360"/>
+      </w:pPr>
+      <w:rPr>
+        <w:rFonts w:ascii="Symbol" w:hAnsi="Symbol" w:hint="default"/>
+        <w:sz w:val="20"/>
+      </w:rPr>
+    </w:lvl>
+    <w:lvl w:ilvl="5" w:tentative="1">
+      <w:start w:val="1"/>
+      <w:numFmt w:val="bullet"/>
+      <w:lvlText w:val=""/>
+      <w:lvlJc w:val="left"/>
+      <w:pPr>
+        <w:tabs>
+          <w:tab w:val="num" w:pos="4320"/>
+        </w:tabs>
+        <w:ind w:left="4320" w:hanging="360"/>
+      </w:pPr>
+      <w:rPr>
+        <w:rFonts w:ascii="Symbol" w:hAnsi="Symbol" w:hint="default"/>
+        <w:sz w:val="20"/>
+      </w:rPr>
+    </w:lvl>
+    <w:lvl w:ilvl="6" w:tentative="1">
+      <w:start w:val="1"/>
+      <w:numFmt w:val="bullet"/>
+      <w:lvlText w:val=""/>
+      <w:lvlJc w:val="left"/>
+      <w:pPr>
+        <w:tabs>
+          <w:tab w:val="num" w:pos="5040"/>
+        </w:tabs>
+        <w:ind w:left="5040" w:hanging="360"/>
+      </w:pPr>
+      <w:rPr>
+        <w:rFonts w:ascii="Symbol" w:hAnsi="Symbol" w:hint="default"/>
+        <w:sz w:val="20"/>
+      </w:rPr>
+    </w:lvl>
+    <w:lvl w:ilvl="7" w:tentative="1">
+      <w:start w:val="1"/>
+      <w:numFmt w:val="bullet"/>
+      <w:lvlText w:val=""/>
+      <w:lvlJc w:val="left"/>
+      <w:pPr>
+        <w:tabs>
+          <w:tab w:val="num" w:pos="5760"/>
+        </w:tabs>
+        <w:ind w:left="5760" w:hanging="360"/>
+      </w:pPr>
+      <w:rPr>
+        <w:rFonts w:ascii="Symbol" w:hAnsi="Symbol" w:hint="default"/>
+        <w:sz w:val="20"/>
+      </w:rPr>
+    </w:lvl>
+    <w:lvl w:ilvl="8" w:tentative="1">
+      <w:start w:val="1"/>
+      <w:numFmt w:val="bullet"/>
+      <w:lvlText w:val=""/>
+      <w:lvlJc w:val="left"/>
+      <w:pPr>
+        <w:tabs>
+          <w:tab w:val="num" w:pos="6480"/>
+        </w:tabs>
+        <w:ind w:left="6480" w:hanging="360"/>
+      </w:pPr>
+      <w:rPr>
+        <w:rFonts w:ascii="Symbol" w:hAnsi="Symbol" w:hint="default"/>
+        <w:sz w:val="20"/>
+      </w:rPr>
+    </w:lvl>
+  </w:abstractNum>
+  <w:abstractNum w:abstractNumId="1" w15:restartNumberingAfterBreak="0">
     <w:nsid w:val="65484B2A"/>
     <w:multiLevelType w:val="multilevel"/>
     <w:tmpl w:val="89200ADC"/>
@@ -478,7 +701,7 @@
       </w:rPr>
     </w:lvl>
   </w:abstractNum>
-  <w:abstractNum w:abstractNumId="1" w15:restartNumberingAfterBreak="0">
+  <w:abstractNum w:abstractNumId="2" w15:restartNumberingAfterBreak="0">
     <w:nsid w:val="73392891"/>
     <w:multiLevelType w:val="multilevel"/>
     <w:tmpl w:val="19AC43C2"/>
@@ -628,9 +851,12 @@
     </w:lvl>
   </w:abstractNum>
   <w:num w:numId="1">
+    <w:abstractNumId w:val="2"/>
+  </w:num>
+  <w:num w:numId="2">
     <w:abstractNumId w:val="1"/>
   </w:num>
-  <w:num w:numId="2">
+  <w:num w:numId="3">
     <w:abstractNumId w:val="0"/>
   </w:num>
 </w:numbering>

</xml_diff>